<commit_message>
add autoreport info table write to excel
</commit_message>
<xml_diff>
--- a/template/EE-14699_Back Camera Signal integrity (MIPI, I2C).docx
+++ b/template/EE-14699_Back Camera Signal integrity (MIPI, I2C).docx
@@ -1529,7 +1529,7 @@
                   <v:path o:extrusionok="f" gradientshapeok="t" o:connecttype="rect"/>
                   <o:lock v:ext="edit" aspectratio="t"/>
                 </v:shapetype>
-                <v:shape id="_x0000_i1025" type="#_x0000_t75" style="width:157.65pt;height:113.35pt">
+                <v:shape id="_x0000_i1025" type="#_x0000_t75" style="width:157.5pt;height:113.25pt">
                   <v:imagedata r:id="rId13" o:title="56E92A1A"/>
                 </v:shape>
               </w:pict>
@@ -3190,11 +3190,19 @@
             </w:pPr>
             <w:r>
               <w:rPr>
+                <w:rFonts w:ascii="Arial" w:hAnsi="Arial" w:cs="Arial"/>
+                <w:sz w:val="20"/>
+                <w:szCs w:val="20"/>
+              </w:rPr>
+              <w:t>{{CL_F</w:t>
+            </w:r>
+            <w:r>
+              <w:rPr>
                 <w:rFonts w:ascii="Arial" w:hAnsi="Arial" w:cs="Arial" w:hint="eastAsia"/>
                 <w:sz w:val="20"/>
                 <w:szCs w:val="20"/>
               </w:rPr>
-              <w:t>tHD</w:t>
+              <w:t>3</w:t>
             </w:r>
             <w:r>
               <w:rPr>
@@ -3202,15 +3210,7 @@
                 <w:sz w:val="20"/>
                 <w:szCs w:val="20"/>
               </w:rPr>
-              <w:t>;</w:t>
-            </w:r>
-            <w:r>
-              <w:rPr>
-                <w:rFonts w:ascii="Arial" w:hAnsi="Arial" w:cs="Arial" w:hint="eastAsia"/>
-                <w:sz w:val="20"/>
-                <w:szCs w:val="20"/>
-              </w:rPr>
-              <w:t>STA</w:t>
+              <w:t>}}</w:t>
             </w:r>
           </w:p>
         </w:tc>
@@ -5183,21 +5183,21 @@
             </w:pPr>
             <w:r>
               <w:rPr>
+                <w:rFonts w:ascii="Calibri" w:hAnsi="Calibri" w:cs="Calibri" w:hint="eastAsia"/>
+                <w:bCs/>
+              </w:rPr>
+              <w:t>{{i</w:t>
+            </w:r>
+            <w:r>
+              <w:rPr>
                 <w:rFonts w:ascii="Calibri" w:hAnsi="Calibri" w:cs="Calibri"/>
                 <w:bCs/>
               </w:rPr>
-              <w:t>{{image_</w:t>
+              <w:t>mage_1</w:t>
             </w:r>
             <w:r>
               <w:rPr>
                 <w:rFonts w:ascii="Calibri" w:hAnsi="Calibri" w:cs="Calibri" w:hint="eastAsia"/>
-                <w:bCs/>
-              </w:rPr>
-              <w:t>1</w:t>
-            </w:r>
-            <w:r>
-              <w:rPr>
-                <w:rFonts w:ascii="Calibri" w:hAnsi="Calibri" w:cs="Calibri"/>
                 <w:bCs/>
               </w:rPr>
               <w:t>}}</w:t>
@@ -12620,17 +12620,6 @@
 </file>
 
 <file path=customXml/item1.xml><?xml version="1.0" encoding="utf-8"?>
-<p:properties xmlns:p="http://schemas.microsoft.com/office/2006/metadata/properties" xmlns:xsi="http://www.w3.org/2001/XMLSchema-instance" xmlns:pc="http://schemas.microsoft.com/office/infopath/2007/PartnerControls">
-  <documentManagement>
-    <lcf76f155ced4ddcb4097134ff3c332f xmlns="cdfe6d6e-8518-481c-b645-5d5404e95fb6">
-      <Terms xmlns="http://schemas.microsoft.com/office/infopath/2007/PartnerControls"/>
-    </lcf76f155ced4ddcb4097134ff3c332f>
-    <TaxCatchAll xmlns="0cdb401a-146b-4568-9c4d-c508aab72428" xsi:nil="true"/>
-  </documentManagement>
-</p:properties>
-</file>
-
-<file path=customXml/item2.xml><?xml version="1.0" encoding="utf-8"?>
 <ct:contentTypeSchema xmlns:ct="http://schemas.microsoft.com/office/2006/metadata/contentType" xmlns:ma="http://schemas.microsoft.com/office/2006/metadata/properties/metaAttributes" ct:_="" ma:_="" ma:contentTypeName="文件" ma:contentTypeID="0x0101001C85365A587CE64A89DF087874D45A0F" ma:contentTypeVersion="16" ma:contentTypeDescription="建立新的文件。" ma:contentTypeScope="" ma:versionID="92c4055100fcdfce26aed90a4c5ad841">
   <xsd:schema xmlns:xsd="http://www.w3.org/2001/XMLSchema" xmlns:xs="http://www.w3.org/2001/XMLSchema" xmlns:p="http://schemas.microsoft.com/office/2006/metadata/properties" xmlns:ns2="cdfe6d6e-8518-481c-b645-5d5404e95fb6" xmlns:ns3="0cdb401a-146b-4568-9c4d-c508aab72428" targetNamespace="http://schemas.microsoft.com/office/2006/metadata/properties" ma:root="true" ma:fieldsID="46597fc4fb9f4fca8b66d0afe3761bae" ns2:_="" ns3:_="">
     <xsd:import namespace="cdfe6d6e-8518-481c-b645-5d5404e95fb6"/>
@@ -12867,8 +12856,19 @@
 </ct:contentTypeSchema>
 </file>
 
+<file path=customXml/item2.xml><?xml version="1.0" encoding="utf-8"?>
+<p:properties xmlns:p="http://schemas.microsoft.com/office/2006/metadata/properties" xmlns:xsi="http://www.w3.org/2001/XMLSchema-instance" xmlns:pc="http://schemas.microsoft.com/office/infopath/2007/PartnerControls">
+  <documentManagement>
+    <lcf76f155ced4ddcb4097134ff3c332f xmlns="cdfe6d6e-8518-481c-b645-5d5404e95fb6">
+      <Terms xmlns="http://schemas.microsoft.com/office/infopath/2007/PartnerControls"/>
+    </lcf76f155ced4ddcb4097134ff3c332f>
+    <TaxCatchAll xmlns="0cdb401a-146b-4568-9c4d-c508aab72428" xsi:nil="true"/>
+  </documentManagement>
+</p:properties>
+</file>
+
 <file path=customXml/item3.xml><?xml version="1.0" encoding="utf-8"?>
-<LongProperties xmlns="http://schemas.microsoft.com/office/2006/metadata/longProperties"/>
+<b:Sources xmlns:b="http://schemas.openxmlformats.org/officeDocument/2006/bibliography" xmlns="http://schemas.openxmlformats.org/officeDocument/2006/bibliography" SelectedStyle="\APA.XSL" StyleName="APA"/>
 </file>
 
 <file path=customXml/item4.xml><?xml version="1.0" encoding="utf-8"?>
@@ -12881,21 +12881,10 @@
 </file>
 
 <file path=customXml/item5.xml><?xml version="1.0" encoding="utf-8"?>
-<b:Sources xmlns:b="http://schemas.openxmlformats.org/officeDocument/2006/bibliography" xmlns="http://schemas.openxmlformats.org/officeDocument/2006/bibliography" SelectedStyle="\APA.XSL" StyleName="APA"/>
+<LongProperties xmlns="http://schemas.microsoft.com/office/2006/metadata/longProperties"/>
 </file>
 
 <file path=customXml/itemProps1.xml><?xml version="1.0" encoding="utf-8"?>
-<ds:datastoreItem xmlns:ds="http://schemas.openxmlformats.org/officeDocument/2006/customXml" ds:itemID="{788FDD83-9A37-4D8D-B871-A7B23534F8E2}">
-  <ds:schemaRefs>
-    <ds:schemaRef ds:uri="http://schemas.microsoft.com/office/2006/metadata/properties"/>
-    <ds:schemaRef ds:uri="http://schemas.microsoft.com/office/infopath/2007/PartnerControls"/>
-    <ds:schemaRef ds:uri="cdfe6d6e-8518-481c-b645-5d5404e95fb6"/>
-    <ds:schemaRef ds:uri="0cdb401a-146b-4568-9c4d-c508aab72428"/>
-  </ds:schemaRefs>
-</ds:datastoreItem>
-</file>
-
-<file path=customXml/itemProps2.xml><?xml version="1.0" encoding="utf-8"?>
 <ds:datastoreItem xmlns:ds="http://schemas.openxmlformats.org/officeDocument/2006/customXml" ds:itemID="{25BB1C01-2772-4C1D-90EF-624A39B5097E}">
   <ds:schemaRefs>
     <ds:schemaRef ds:uri="http://schemas.microsoft.com/office/2006/metadata/contentType"/>
@@ -12914,10 +12903,21 @@
 </ds:datastoreItem>
 </file>
 
+<file path=customXml/itemProps2.xml><?xml version="1.0" encoding="utf-8"?>
+<ds:datastoreItem xmlns:ds="http://schemas.openxmlformats.org/officeDocument/2006/customXml" ds:itemID="{788FDD83-9A37-4D8D-B871-A7B23534F8E2}">
+  <ds:schemaRefs>
+    <ds:schemaRef ds:uri="http://schemas.microsoft.com/office/2006/metadata/properties"/>
+    <ds:schemaRef ds:uri="http://schemas.microsoft.com/office/infopath/2007/PartnerControls"/>
+    <ds:schemaRef ds:uri="cdfe6d6e-8518-481c-b645-5d5404e95fb6"/>
+    <ds:schemaRef ds:uri="0cdb401a-146b-4568-9c4d-c508aab72428"/>
+  </ds:schemaRefs>
+</ds:datastoreItem>
+</file>
+
 <file path=customXml/itemProps3.xml><?xml version="1.0" encoding="utf-8"?>
-<ds:datastoreItem xmlns:ds="http://schemas.openxmlformats.org/officeDocument/2006/customXml" ds:itemID="{A3984CB5-AC2C-4378-B64D-3E0A7B43C28D}">
+<ds:datastoreItem xmlns:ds="http://schemas.openxmlformats.org/officeDocument/2006/customXml" ds:itemID="{32E6FBE2-D60D-491D-AED8-2E93501493D3}">
   <ds:schemaRefs>
-    <ds:schemaRef ds:uri="http://schemas.microsoft.com/office/2006/metadata/longProperties"/>
+    <ds:schemaRef ds:uri="http://schemas.openxmlformats.org/officeDocument/2006/bibliography"/>
   </ds:schemaRefs>
 </ds:datastoreItem>
 </file>
@@ -12931,9 +12931,9 @@
 </file>
 
 <file path=customXml/itemProps5.xml><?xml version="1.0" encoding="utf-8"?>
-<ds:datastoreItem xmlns:ds="http://schemas.openxmlformats.org/officeDocument/2006/customXml" ds:itemID="{32E6FBE2-D60D-491D-AED8-2E93501493D3}">
+<ds:datastoreItem xmlns:ds="http://schemas.openxmlformats.org/officeDocument/2006/customXml" ds:itemID="{A3984CB5-AC2C-4378-B64D-3E0A7B43C28D}">
   <ds:schemaRefs>
-    <ds:schemaRef ds:uri="http://schemas.openxmlformats.org/officeDocument/2006/bibliography"/>
+    <ds:schemaRef ds:uri="http://schemas.microsoft.com/office/2006/metadata/longProperties"/>
   </ds:schemaRefs>
 </ds:datastoreItem>
 </file>
</xml_diff>